<commit_message>
add audio on collision
play the audio file when the cannonball hits the sprite
</commit_message>
<xml_diff>
--- a/VideoGameDevelopment/ind01_McMahan_Josh/Asset Sources.docx
+++ b/VideoGameDevelopment/ind01_McMahan_Josh/Asset Sources.docx
@@ -40,6 +40,21 @@
       <w:r>
         <w:t>Cannonball, grass, sky – Dr. Mayfield</w:t>
       </w:r>
+    </w:p>
+    <w:p>
+      <w:r>
+        <w:t xml:space="preserve">Undertale sprite - </w:t>
+      </w:r>
+      <w:hyperlink r:id="rId5" w:history="1">
+        <w:r>
+          <w:rPr>
+            <w:rStyle w:val="Hyperlink"/>
+          </w:rPr>
+          <w:t>http://pixelartmaker.com/art/14f7715ffde99c7</w:t>
+        </w:r>
+      </w:hyperlink>
+    </w:p>
+    <w:p>
       <w:bookmarkStart w:id="0" w:name="_GoBack"/>
       <w:bookmarkEnd w:id="0"/>
     </w:p>

</xml_diff>

<commit_message>
change the number of sprites on the scene
Deleted 3 sprites from the scene leaving one of each character remaning
</commit_message>
<xml_diff>
--- a/VideoGameDevelopment/ind01_McMahan_Josh/Asset Sources.docx
+++ b/VideoGameDevelopment/ind01_McMahan_Josh/Asset Sources.docx
@@ -43,21 +43,62 @@
     </w:p>
     <w:p>
       <w:r>
-        <w:t xml:space="preserve">Undertale sprite - </w:t>
+        <w:t xml:space="preserve">Sarah Kerrigan sprite - </w:t>
       </w:r>
       <w:hyperlink r:id="rId5" w:history="1">
         <w:r>
           <w:rPr>
             <w:rStyle w:val="Hyperlink"/>
           </w:rPr>
-          <w:t>http://pixelartmaker.com/art/14f7715ffde99c7</w:t>
+          <w:t>https://forums.shoryuken.com/t/kerrigan-added-marvel-vs-capcom-vs-blizzard/115589</w:t>
+        </w:r>
+      </w:hyperlink>
+    </w:p>
+    <w:p>
+      <w:proofErr w:type="spellStart"/>
+      <w:r>
+        <w:t>Tychus</w:t>
+      </w:r>
+      <w:proofErr w:type="spellEnd"/>
+      <w:r>
+        <w:t xml:space="preserve"> Findlay sprite - </w:t>
+      </w:r>
+      <w:hyperlink r:id="rId6" w:history="1">
+        <w:r>
+          <w:rPr>
+            <w:rStyle w:val="Hyperlink"/>
+          </w:rPr>
+          <w:t>https://forums.shoryuken.com/t/kerrigan-added-marvel-vs-capcom-vs-blizzard/115589</w:t>
+        </w:r>
+      </w:hyperlink>
+    </w:p>
+    <w:p>
+      <w:proofErr w:type="spellStart"/>
+      <w:r>
+        <w:t>Zelot</w:t>
+      </w:r>
+      <w:proofErr w:type="spellEnd"/>
+      <w:r>
+        <w:t xml:space="preserve"> sprite - </w:t>
+      </w:r>
+      <w:hyperlink r:id="rId7" w:history="1">
+        <w:r>
+          <w:rPr>
+            <w:rStyle w:val="Hyperlink"/>
+          </w:rPr>
+          <w:t>https://pngimg.com/imgs/games/starcraft/</w:t>
         </w:r>
       </w:hyperlink>
     </w:p>
     <w:p>
       <w:bookmarkStart w:id="0" w:name="_GoBack"/>
       <w:bookmarkEnd w:id="0"/>
+      <w:r>
+        <w:t>Crain – Josh McMahan</w:t>
+      </w:r>
     </w:p>
+    <w:p/>
+    <w:p/>
     <w:sectPr>
       <w:pgSz w:w="12240" w:h="15840"/>
       <w:pgMar w:top="1440" w:right="1440" w:bottom="1440" w:left="1440" w:header="720" w:footer="720" w:gutter="0"/>

</xml_diff>